<commit_message>
ChartWindow ScreebShot + prototype
</commit_message>
<xml_diff>
--- a/Doc_proposal/Proposal.docx
+++ b/Doc_proposal/Proposal.docx
@@ -4,169 +4,172 @@
   <w:body>
     <w:p>
       <w:pPr>
-        <w:rPr>
-          <w:sz w:val="28"/>
-          <w:szCs w:val="28"/>
-        </w:rPr>
+        <w:pStyle w:val="Title"/>
       </w:pPr>
       <w:r>
         <w:rPr>
           <w:b/>
-          <w:sz w:val="28"/>
-          <w:szCs w:val="28"/>
         </w:rPr>
         <w:t>Title</w:t>
       </w:r>
       <w:r>
-        <w:rPr>
-          <w:sz w:val="28"/>
-          <w:szCs w:val="28"/>
-        </w:rPr>
-        <w:t xml:space="preserve">: Budget Application </w:t>
-      </w:r>
-    </w:p>
-    <w:p>
-      <w:pPr>
-        <w:rPr>
-          <w:sz w:val="28"/>
-          <w:szCs w:val="28"/>
-        </w:rPr>
-      </w:pPr>
-      <w:r>
-        <w:rPr>
+        <w:t>: Budget Application</w:t>
+      </w:r>
+    </w:p>
+    <w:p>
+      <w:pPr>
+        <w:rPr>
+          <w:rFonts w:ascii="Times New Roman" w:hAnsi="Times New Roman" w:cs="Times New Roman"/>
           <w:b/>
-          <w:sz w:val="28"/>
-          <w:szCs w:val="28"/>
-        </w:rPr>
-        <w:t>Team</w:t>
-      </w:r>
-      <w:r>
-        <w:rPr>
-          <w:sz w:val="28"/>
-          <w:szCs w:val="28"/>
-        </w:rPr>
+          <w:sz w:val="24"/>
+          <w:szCs w:val="24"/>
+        </w:rPr>
+      </w:pPr>
+    </w:p>
+    <w:p>
+      <w:pPr>
+        <w:pStyle w:val="Heading2"/>
+      </w:pPr>
+      <w:r>
+        <w:rPr>
+          <w:b/>
+        </w:rPr>
+        <w:t>Developers Team</w:t>
+      </w:r>
+      <w:r>
         <w:t xml:space="preserve">: Oleksii Redko, Giorgio </w:t>
       </w:r>
       <w:proofErr w:type="spellStart"/>
       <w:r>
-        <w:rPr>
-          <w:sz w:val="28"/>
-          <w:szCs w:val="28"/>
-        </w:rPr>
         <w:t>Plescia</w:t>
       </w:r>
       <w:proofErr w:type="spellEnd"/>
       <w:r>
-        <w:rPr>
-          <w:sz w:val="28"/>
-          <w:szCs w:val="28"/>
-        </w:rPr>
         <w:t>.</w:t>
       </w:r>
     </w:p>
     <w:p>
-      <w:pPr>
-        <w:rPr>
-          <w:sz w:val="28"/>
-          <w:szCs w:val="28"/>
-        </w:rPr>
-      </w:pPr>
-      <w:r>
-        <w:rPr>
+      <w:bookmarkStart w:id="0" w:name="_GoBack"/>
+      <w:bookmarkEnd w:id="0"/>
+    </w:p>
+    <w:p>
+      <w:pPr>
+        <w:rPr>
+          <w:rFonts w:ascii="Times New Roman" w:hAnsi="Times New Roman" w:cs="Times New Roman"/>
+          <w:sz w:val="24"/>
+          <w:szCs w:val="24"/>
+        </w:rPr>
+      </w:pPr>
+      <w:r>
+        <w:rPr>
+          <w:rFonts w:ascii="Times New Roman" w:hAnsi="Times New Roman" w:cs="Times New Roman"/>
           <w:b/>
-          <w:sz w:val="28"/>
-          <w:szCs w:val="28"/>
+          <w:sz w:val="24"/>
+          <w:szCs w:val="24"/>
         </w:rPr>
         <w:t>Description</w:t>
       </w:r>
       <w:r>
         <w:rPr>
-          <w:sz w:val="28"/>
-          <w:szCs w:val="28"/>
+          <w:rFonts w:ascii="Times New Roman" w:hAnsi="Times New Roman" w:cs="Times New Roman"/>
+          <w:sz w:val="24"/>
+          <w:szCs w:val="24"/>
         </w:rPr>
         <w:t xml:space="preserve">: Application will provide an interface for user to enter information about his\her spending and incomes and provide services which will allow to manipulate this data and provide visual representation of this data. Inserted information will be stored in data base and can be divided by family members, different bank accounts and type of spending or incomes.  Will </w:t>
       </w:r>
       <w:proofErr w:type="gramStart"/>
       <w:r>
         <w:rPr>
-          <w:sz w:val="28"/>
-          <w:szCs w:val="28"/>
+          <w:rFonts w:ascii="Times New Roman" w:hAnsi="Times New Roman" w:cs="Times New Roman"/>
+          <w:sz w:val="24"/>
+          <w:szCs w:val="24"/>
         </w:rPr>
         <w:t>be able to</w:t>
       </w:r>
       <w:proofErr w:type="gramEnd"/>
       <w:r>
         <w:rPr>
-          <w:sz w:val="28"/>
-          <w:szCs w:val="28"/>
+          <w:rFonts w:ascii="Times New Roman" w:hAnsi="Times New Roman" w:cs="Times New Roman"/>
+          <w:sz w:val="24"/>
+          <w:szCs w:val="24"/>
         </w:rPr>
         <w:t xml:space="preserve"> show charts with filtering by period of time, type of spending, incomes, member etc. Also provide a service to attach the document to a particular entries and access to scanner device to scan and store checks or other document related to item of expenditure with function of transfer it to PDF or print later when the document will be needed, </w:t>
       </w:r>
       <w:proofErr w:type="gramStart"/>
       <w:r>
         <w:rPr>
-          <w:sz w:val="28"/>
-          <w:szCs w:val="28"/>
-        </w:rPr>
-        <w:t xml:space="preserve">storing </w:t>
-      </w:r>
-      <w:r>
-        <w:rPr>
-          <w:sz w:val="28"/>
-          <w:szCs w:val="28"/>
-        </w:rPr>
-        <w:t xml:space="preserve"> the</w:t>
+          <w:rFonts w:ascii="Times New Roman" w:hAnsi="Times New Roman" w:cs="Times New Roman"/>
+          <w:sz w:val="24"/>
+          <w:szCs w:val="24"/>
+        </w:rPr>
+        <w:t>storing  the</w:t>
       </w:r>
       <w:proofErr w:type="gramEnd"/>
       <w:r>
         <w:rPr>
-          <w:sz w:val="28"/>
-          <w:szCs w:val="28"/>
-        </w:rPr>
-        <w:t xml:space="preserve"> documen</w:t>
-      </w:r>
-      <w:r>
-        <w:rPr>
-          <w:sz w:val="28"/>
-          <w:szCs w:val="28"/>
-        </w:rPr>
-        <w:t>ts</w:t>
-      </w:r>
-      <w:r>
-        <w:rPr>
-          <w:sz w:val="28"/>
-          <w:szCs w:val="28"/>
-        </w:rPr>
-        <w:t xml:space="preserve"> will be possible local in computer or in a private cloud like Google Docs ,MS OneDrive, </w:t>
-      </w:r>
-      <w:proofErr w:type="spellStart"/>
-      <w:r>
-        <w:rPr>
-          <w:sz w:val="28"/>
-          <w:szCs w:val="28"/>
-        </w:rPr>
-        <w:t>DropBox</w:t>
-      </w:r>
-      <w:proofErr w:type="spellEnd"/>
-      <w:r>
-        <w:rPr>
-          <w:sz w:val="28"/>
-          <w:szCs w:val="28"/>
-        </w:rPr>
-        <w:t xml:space="preserve"> or others . Will contain a payments planer with notification using the calendar. </w:t>
-      </w:r>
-    </w:p>
-    <w:p>
-      <w:pPr>
-        <w:rPr>
-          <w:sz w:val="28"/>
-          <w:szCs w:val="28"/>
-        </w:rPr>
-      </w:pPr>
-      <w:r>
-        <w:rPr>
-          <w:sz w:val="28"/>
-          <w:szCs w:val="28"/>
+          <w:rFonts w:ascii="Times New Roman" w:hAnsi="Times New Roman" w:cs="Times New Roman"/>
+          <w:sz w:val="24"/>
+          <w:szCs w:val="24"/>
+        </w:rPr>
+        <w:t xml:space="preserve"> documents will be</w:t>
+      </w:r>
+      <w:r>
+        <w:rPr>
+          <w:rFonts w:ascii="Times New Roman" w:hAnsi="Times New Roman" w:cs="Times New Roman"/>
+          <w:sz w:val="24"/>
+          <w:szCs w:val="24"/>
+        </w:rPr>
+        <w:t xml:space="preserve"> in data base</w:t>
+      </w:r>
+      <w:r>
+        <w:rPr>
+          <w:rFonts w:ascii="Times New Roman" w:hAnsi="Times New Roman" w:cs="Times New Roman"/>
+          <w:sz w:val="24"/>
+          <w:szCs w:val="24"/>
+        </w:rPr>
+        <w:t xml:space="preserve">. Will contain a payments planer with notification using the calendar. </w:t>
+      </w:r>
+      <w:proofErr w:type="gramStart"/>
+      <w:r>
+        <w:rPr>
+          <w:rFonts w:ascii="Times New Roman" w:hAnsi="Times New Roman" w:cs="Times New Roman"/>
+          <w:sz w:val="24"/>
+          <w:szCs w:val="24"/>
+        </w:rPr>
+        <w:t>Also</w:t>
+      </w:r>
+      <w:proofErr w:type="gramEnd"/>
+      <w:r>
+        <w:rPr>
+          <w:rFonts w:ascii="Times New Roman" w:hAnsi="Times New Roman" w:cs="Times New Roman"/>
+          <w:sz w:val="24"/>
+          <w:szCs w:val="24"/>
+        </w:rPr>
+        <w:t xml:space="preserve"> information about interested Stocks and currencies will be available</w:t>
+      </w:r>
+    </w:p>
+    <w:p>
+      <w:pPr>
+        <w:rPr>
+          <w:rFonts w:ascii="Times New Roman" w:hAnsi="Times New Roman" w:cs="Times New Roman"/>
+          <w:sz w:val="24"/>
+          <w:szCs w:val="24"/>
+        </w:rPr>
+      </w:pPr>
+    </w:p>
+    <w:p>
+      <w:pPr>
+        <w:rPr>
+          <w:rFonts w:ascii="Times New Roman" w:hAnsi="Times New Roman" w:cs="Times New Roman"/>
+          <w:sz w:val="24"/>
+          <w:szCs w:val="24"/>
+        </w:rPr>
+      </w:pPr>
+      <w:r>
+        <w:rPr>
+          <w:rFonts w:ascii="Times New Roman" w:hAnsi="Times New Roman" w:cs="Times New Roman"/>
+          <w:sz w:val="24"/>
+          <w:szCs w:val="24"/>
         </w:rPr>
         <w:t>Technologies used:</w:t>
       </w:r>
@@ -176,198 +179,456 @@
         <w:pStyle w:val="ListParagraph"/>
         <w:numPr>
           <w:ilvl w:val="0"/>
-          <w:numId w:val="1"/>
+          <w:numId w:val="3"/>
         </w:numPr>
-        <w:rPr>
-          <w:sz w:val="28"/>
-          <w:szCs w:val="28"/>
-        </w:rPr>
-      </w:pPr>
-      <w:r>
-        <w:rPr>
-          <w:sz w:val="28"/>
-          <w:szCs w:val="28"/>
-        </w:rPr>
-        <w:t>Scanner/</w:t>
-      </w:r>
-      <w:proofErr w:type="gramStart"/>
-      <w:r>
-        <w:rPr>
-          <w:sz w:val="28"/>
-          <w:szCs w:val="28"/>
-        </w:rPr>
-        <w:t xml:space="preserve">Printer </w:t>
-      </w:r>
-      <w:r>
-        <w:rPr>
-          <w:sz w:val="28"/>
-          <w:szCs w:val="28"/>
-        </w:rPr>
-        <w:t xml:space="preserve"> access</w:t>
-      </w:r>
-      <w:proofErr w:type="gramEnd"/>
-    </w:p>
-    <w:p>
-      <w:pPr>
-        <w:pStyle w:val="ListParagraph"/>
+        <w:shd w:val="clear" w:color="auto" w:fill="FFFFFF"/>
+        <w:tabs>
+          <w:tab w:val="left" w:pos="916"/>
+          <w:tab w:val="left" w:pos="1832"/>
+          <w:tab w:val="left" w:pos="2748"/>
+          <w:tab w:val="left" w:pos="3664"/>
+          <w:tab w:val="left" w:pos="4580"/>
+          <w:tab w:val="left" w:pos="5496"/>
+          <w:tab w:val="left" w:pos="6412"/>
+          <w:tab w:val="left" w:pos="7328"/>
+          <w:tab w:val="left" w:pos="8244"/>
+          <w:tab w:val="left" w:pos="9160"/>
+          <w:tab w:val="left" w:pos="10076"/>
+          <w:tab w:val="left" w:pos="10992"/>
+          <w:tab w:val="left" w:pos="11908"/>
+          <w:tab w:val="left" w:pos="12824"/>
+          <w:tab w:val="left" w:pos="13740"/>
+          <w:tab w:val="left" w:pos="14656"/>
+        </w:tabs>
+        <w:spacing w:after="0" w:line="240" w:lineRule="auto"/>
+        <w:rPr>
+          <w:rFonts w:ascii="Times New Roman" w:eastAsia="Times New Roman" w:hAnsi="Times New Roman" w:cs="Times New Roman"/>
+          <w:sz w:val="24"/>
+          <w:szCs w:val="24"/>
+        </w:rPr>
+      </w:pPr>
+      <w:r>
+        <w:rPr>
+          <w:rFonts w:ascii="Times New Roman" w:eastAsia="Times New Roman" w:hAnsi="Times New Roman" w:cs="Times New Roman"/>
+          <w:sz w:val="24"/>
+          <w:szCs w:val="24"/>
+        </w:rPr>
+        <w:t>Drag and drop</w:t>
+      </w:r>
+    </w:p>
+    <w:p>
+      <w:pPr>
+        <w:pStyle w:val="HTMLPreformatted"/>
         <w:numPr>
           <w:ilvl w:val="0"/>
-          <w:numId w:val="1"/>
+          <w:numId w:val="3"/>
         </w:numPr>
-        <w:rPr>
-          <w:sz w:val="28"/>
-          <w:szCs w:val="28"/>
-        </w:rPr>
-      </w:pPr>
-      <w:r>
-        <w:rPr>
-          <w:sz w:val="28"/>
-          <w:szCs w:val="28"/>
+        <w:shd w:val="clear" w:color="auto" w:fill="FFFFFF"/>
+        <w:rPr>
+          <w:rFonts w:ascii="Times New Roman" w:hAnsi="Times New Roman" w:cs="Times New Roman"/>
+          <w:sz w:val="24"/>
+          <w:szCs w:val="24"/>
+        </w:rPr>
+      </w:pPr>
+      <w:r>
+        <w:rPr>
+          <w:rFonts w:ascii="Times New Roman" w:hAnsi="Times New Roman" w:cs="Times New Roman"/>
+          <w:sz w:val="24"/>
+          <w:szCs w:val="24"/>
         </w:rPr>
         <w:t>PDF-generation</w:t>
       </w:r>
     </w:p>
     <w:p>
       <w:pPr>
-        <w:pStyle w:val="ListParagraph"/>
+        <w:pStyle w:val="HTMLPreformatted"/>
         <w:numPr>
           <w:ilvl w:val="0"/>
-          <w:numId w:val="1"/>
+          <w:numId w:val="3"/>
         </w:numPr>
-        <w:rPr>
-          <w:sz w:val="28"/>
-          <w:szCs w:val="28"/>
-        </w:rPr>
-      </w:pPr>
-      <w:proofErr w:type="spellStart"/>
-      <w:r>
-        <w:rPr>
-          <w:sz w:val="28"/>
-          <w:szCs w:val="28"/>
-        </w:rPr>
-        <w:t>WebAPIs</w:t>
-      </w:r>
-      <w:proofErr w:type="spellEnd"/>
-      <w:r>
-        <w:rPr>
-          <w:sz w:val="28"/>
-          <w:szCs w:val="28"/>
-        </w:rPr>
-        <w:t xml:space="preserve"> </w:t>
-      </w:r>
-      <w:proofErr w:type="gramStart"/>
-      <w:r>
-        <w:rPr>
-          <w:sz w:val="28"/>
-          <w:szCs w:val="28"/>
-        </w:rPr>
-        <w:t>client</w:t>
-      </w:r>
-      <w:r>
-        <w:rPr>
-          <w:sz w:val="28"/>
-          <w:szCs w:val="28"/>
-        </w:rPr>
-        <w:t>(</w:t>
-      </w:r>
-      <w:proofErr w:type="gramEnd"/>
-      <w:r>
-        <w:rPr>
-          <w:sz w:val="28"/>
-          <w:szCs w:val="28"/>
-        </w:rPr>
-        <w:t>Cloud Storing)</w:t>
-      </w:r>
-    </w:p>
-    <w:p>
-      <w:pPr>
-        <w:pStyle w:val="ListParagraph"/>
+        <w:shd w:val="clear" w:color="auto" w:fill="FFFFFF"/>
+        <w:rPr>
+          <w:rFonts w:ascii="Times New Roman" w:hAnsi="Times New Roman" w:cs="Times New Roman"/>
+          <w:sz w:val="24"/>
+          <w:szCs w:val="24"/>
+        </w:rPr>
+      </w:pPr>
+      <w:r>
+        <w:rPr>
+          <w:rFonts w:ascii="Times New Roman" w:hAnsi="Times New Roman" w:cs="Times New Roman"/>
+          <w:sz w:val="24"/>
+          <w:szCs w:val="24"/>
+        </w:rPr>
+        <w:t>WPF</w:t>
+      </w:r>
+    </w:p>
+    <w:p>
+      <w:pPr>
+        <w:pStyle w:val="HTMLPreformatted"/>
         <w:numPr>
           <w:ilvl w:val="0"/>
-          <w:numId w:val="1"/>
+          <w:numId w:val="3"/>
         </w:numPr>
-        <w:rPr>
-          <w:sz w:val="28"/>
-          <w:szCs w:val="28"/>
-        </w:rPr>
-      </w:pPr>
-      <w:proofErr w:type="spellStart"/>
-      <w:r>
-        <w:rPr>
-          <w:sz w:val="28"/>
-          <w:szCs w:val="28"/>
-        </w:rPr>
-        <w:t>StackPanel</w:t>
-      </w:r>
-      <w:proofErr w:type="spellEnd"/>
-      <w:r>
-        <w:rPr>
-          <w:sz w:val="28"/>
-          <w:szCs w:val="28"/>
-        </w:rPr>
-        <w:t xml:space="preserve">, </w:t>
-      </w:r>
-      <w:proofErr w:type="spellStart"/>
-      <w:r>
-        <w:rPr>
-          <w:sz w:val="28"/>
-          <w:szCs w:val="28"/>
-        </w:rPr>
-        <w:t>GridSplitter</w:t>
-      </w:r>
-      <w:proofErr w:type="spellEnd"/>
-      <w:r>
-        <w:rPr>
-          <w:sz w:val="28"/>
-          <w:szCs w:val="28"/>
-        </w:rPr>
-        <w:t xml:space="preserve"> </w:t>
-      </w:r>
-    </w:p>
-    <w:p>
-      <w:pPr>
-        <w:pStyle w:val="ListParagraph"/>
+        <w:shd w:val="clear" w:color="auto" w:fill="FFFFFF"/>
+        <w:rPr>
+          <w:rFonts w:ascii="Times New Roman" w:hAnsi="Times New Roman" w:cs="Times New Roman"/>
+          <w:sz w:val="24"/>
+          <w:szCs w:val="24"/>
+        </w:rPr>
+      </w:pPr>
+      <w:r>
+        <w:rPr>
+          <w:rFonts w:ascii="Times New Roman" w:hAnsi="Times New Roman" w:cs="Times New Roman"/>
+          <w:sz w:val="24"/>
+          <w:szCs w:val="24"/>
+        </w:rPr>
+        <w:t>SQL Databases</w:t>
+      </w:r>
+    </w:p>
+    <w:p>
+      <w:pPr>
+        <w:pStyle w:val="HTMLPreformatted"/>
         <w:numPr>
           <w:ilvl w:val="0"/>
-          <w:numId w:val="1"/>
+          <w:numId w:val="3"/>
         </w:numPr>
-        <w:rPr>
-          <w:sz w:val="28"/>
-          <w:szCs w:val="28"/>
-        </w:rPr>
-      </w:pPr>
-      <w:r>
-        <w:rPr>
-          <w:sz w:val="28"/>
-          <w:szCs w:val="28"/>
-        </w:rPr>
-        <w:t>Calendar Library</w:t>
-      </w:r>
-    </w:p>
-    <w:p>
-      <w:pPr>
-        <w:rPr>
+        <w:shd w:val="clear" w:color="auto" w:fill="FFFFFF"/>
+        <w:rPr>
+          <w:rFonts w:ascii="Times New Roman" w:hAnsi="Times New Roman" w:cs="Times New Roman"/>
+          <w:sz w:val="24"/>
+          <w:szCs w:val="24"/>
+        </w:rPr>
+      </w:pPr>
+      <w:r>
+        <w:rPr>
+          <w:rFonts w:ascii="Times New Roman" w:hAnsi="Times New Roman" w:cs="Times New Roman"/>
+          <w:sz w:val="24"/>
+          <w:szCs w:val="24"/>
+        </w:rPr>
+        <w:t>Printing</w:t>
+      </w:r>
+    </w:p>
+    <w:p>
+      <w:pPr>
+        <w:pStyle w:val="HTMLPreformatted"/>
+        <w:numPr>
+          <w:ilvl w:val="0"/>
+          <w:numId w:val="3"/>
+        </w:numPr>
+        <w:shd w:val="clear" w:color="auto" w:fill="FFFFFF"/>
+        <w:rPr>
+          <w:rFonts w:ascii="Times New Roman" w:hAnsi="Times New Roman" w:cs="Times New Roman"/>
+          <w:sz w:val="24"/>
+          <w:szCs w:val="24"/>
+        </w:rPr>
+      </w:pPr>
+      <w:r>
+        <w:rPr>
+          <w:rFonts w:ascii="Times New Roman" w:hAnsi="Times New Roman" w:cs="Times New Roman"/>
+          <w:sz w:val="24"/>
+          <w:szCs w:val="24"/>
+        </w:rPr>
+        <w:t>Scanning</w:t>
+      </w:r>
+    </w:p>
+    <w:p>
+      <w:pPr>
+        <w:pStyle w:val="HTMLPreformatted"/>
+        <w:numPr>
+          <w:ilvl w:val="0"/>
+          <w:numId w:val="3"/>
+        </w:numPr>
+        <w:shd w:val="clear" w:color="auto" w:fill="FFFFFF"/>
+        <w:rPr>
+          <w:rFonts w:ascii="Times New Roman" w:hAnsi="Times New Roman" w:cs="Times New Roman"/>
+          <w:sz w:val="24"/>
+          <w:szCs w:val="24"/>
+        </w:rPr>
+      </w:pPr>
+      <w:r>
+        <w:rPr>
+          <w:rFonts w:ascii="Times New Roman" w:hAnsi="Times New Roman" w:cs="Times New Roman"/>
+          <w:sz w:val="24"/>
+          <w:szCs w:val="24"/>
+        </w:rPr>
+        <w:t>Storing binary data (pictures) in a BLOB</w:t>
+      </w:r>
+    </w:p>
+    <w:p>
+      <w:pPr>
+        <w:pStyle w:val="HTMLPreformatted"/>
+        <w:numPr>
+          <w:ilvl w:val="0"/>
+          <w:numId w:val="3"/>
+        </w:numPr>
+        <w:shd w:val="clear" w:color="auto" w:fill="FFFFFF"/>
+        <w:rPr>
+          <w:rFonts w:ascii="Times New Roman" w:hAnsi="Times New Roman" w:cs="Times New Roman"/>
+          <w:sz w:val="24"/>
+          <w:szCs w:val="24"/>
+        </w:rPr>
+      </w:pPr>
+      <w:r>
+        <w:rPr>
+          <w:rFonts w:ascii="Times New Roman" w:hAnsi="Times New Roman" w:cs="Times New Roman"/>
+          <w:sz w:val="24"/>
+          <w:szCs w:val="24"/>
+        </w:rPr>
+        <w:t>Chart or Graph generation</w:t>
+      </w:r>
+    </w:p>
+    <w:p>
+      <w:pPr>
+        <w:pStyle w:val="HTMLPreformatted"/>
+        <w:numPr>
+          <w:ilvl w:val="0"/>
+          <w:numId w:val="3"/>
+        </w:numPr>
+        <w:shd w:val="clear" w:color="auto" w:fill="FFFFFF"/>
+        <w:rPr>
+          <w:rFonts w:ascii="Times New Roman" w:hAnsi="Times New Roman" w:cs="Times New Roman"/>
+          <w:sz w:val="24"/>
+          <w:szCs w:val="24"/>
+        </w:rPr>
+      </w:pPr>
+      <w:r>
+        <w:rPr>
+          <w:rFonts w:ascii="Times New Roman" w:hAnsi="Times New Roman" w:cs="Times New Roman"/>
+          <w:sz w:val="24"/>
+          <w:szCs w:val="24"/>
+        </w:rPr>
+        <w:t>Exchange Rates/Stock API’s</w:t>
+      </w:r>
+    </w:p>
+    <w:p>
+      <w:pPr>
+        <w:pStyle w:val="HTMLPreformatted"/>
+        <w:numPr>
+          <w:ilvl w:val="0"/>
+          <w:numId w:val="3"/>
+        </w:numPr>
+        <w:shd w:val="clear" w:color="auto" w:fill="FFFFFF"/>
+        <w:rPr>
+          <w:rFonts w:ascii="Times New Roman" w:hAnsi="Times New Roman" w:cs="Times New Roman"/>
+          <w:sz w:val="24"/>
+          <w:szCs w:val="24"/>
+        </w:rPr>
+      </w:pPr>
+      <w:proofErr w:type="spellStart"/>
+      <w:r>
+        <w:rPr>
+          <w:rFonts w:ascii="Times New Roman" w:hAnsi="Times New Roman" w:cs="Times New Roman"/>
+          <w:sz w:val="24"/>
+          <w:szCs w:val="24"/>
+        </w:rPr>
+        <w:t>StackPanel</w:t>
+      </w:r>
+      <w:proofErr w:type="spellEnd"/>
+      <w:r>
+        <w:rPr>
+          <w:rFonts w:ascii="Times New Roman" w:hAnsi="Times New Roman" w:cs="Times New Roman"/>
+          <w:sz w:val="24"/>
+          <w:szCs w:val="24"/>
+        </w:rPr>
+        <w:t xml:space="preserve">, </w:t>
+      </w:r>
+      <w:proofErr w:type="spellStart"/>
+      <w:r>
+        <w:rPr>
+          <w:rFonts w:ascii="Times New Roman" w:hAnsi="Times New Roman" w:cs="Times New Roman"/>
+          <w:sz w:val="24"/>
+          <w:szCs w:val="24"/>
+        </w:rPr>
+        <w:t>Gridsplitter</w:t>
+      </w:r>
+      <w:proofErr w:type="spellEnd"/>
+    </w:p>
+    <w:p>
+      <w:pPr>
+        <w:pStyle w:val="HTMLPreformatted"/>
+        <w:shd w:val="clear" w:color="auto" w:fill="FFFFFF"/>
+        <w:rPr>
+          <w:rFonts w:ascii="Times New Roman" w:hAnsi="Times New Roman" w:cs="Times New Roman"/>
+          <w:color w:val="172B4D"/>
+          <w:sz w:val="24"/>
+          <w:szCs w:val="24"/>
+        </w:rPr>
+      </w:pPr>
+    </w:p>
+    <w:p>
+      <w:pPr>
+        <w:pStyle w:val="HTMLPreformatted"/>
+        <w:shd w:val="clear" w:color="auto" w:fill="FFFFFF"/>
+        <w:rPr>
+          <w:rFonts w:ascii="Times New Roman" w:hAnsi="Times New Roman" w:cs="Times New Roman"/>
+          <w:color w:val="172B4D"/>
+          <w:sz w:val="24"/>
+          <w:szCs w:val="24"/>
+        </w:rPr>
+      </w:pPr>
+    </w:p>
+    <w:p>
+      <w:pPr>
+        <w:pStyle w:val="HTMLPreformatted"/>
+        <w:shd w:val="clear" w:color="auto" w:fill="FFFFFF"/>
+        <w:rPr>
+          <w:rFonts w:ascii="Times New Roman" w:hAnsi="Times New Roman" w:cs="Times New Roman"/>
+          <w:color w:val="172B4D"/>
+          <w:sz w:val="24"/>
+          <w:szCs w:val="24"/>
+        </w:rPr>
+      </w:pPr>
+    </w:p>
+    <w:p>
+      <w:pPr>
+        <w:rPr>
+          <w:rFonts w:ascii="Times New Roman" w:hAnsi="Times New Roman" w:cs="Times New Roman"/>
+          <w:sz w:val="24"/>
+          <w:szCs w:val="24"/>
+        </w:rPr>
+      </w:pPr>
+      <w:r>
+        <w:rPr>
+          <w:rFonts w:ascii="Times New Roman" w:hAnsi="Times New Roman" w:cs="Times New Roman"/>
+          <w:sz w:val="24"/>
+          <w:szCs w:val="24"/>
+        </w:rPr>
+        <w:t>Libraries used:</w:t>
+      </w:r>
+    </w:p>
+    <w:p>
+      <w:pPr>
+        <w:pStyle w:val="HTMLPreformatted"/>
+        <w:numPr>
+          <w:ilvl w:val="0"/>
+          <w:numId w:val="4"/>
+        </w:numPr>
+        <w:shd w:val="clear" w:color="auto" w:fill="FFFFFF"/>
+        <w:rPr>
+          <w:rFonts w:ascii="Times New Roman" w:hAnsi="Times New Roman" w:cs="Times New Roman"/>
+          <w:sz w:val="24"/>
+          <w:szCs w:val="24"/>
+        </w:rPr>
+      </w:pPr>
+      <w:r>
+        <w:rPr>
+          <w:rFonts w:ascii="Times New Roman" w:hAnsi="Times New Roman" w:cs="Times New Roman"/>
+          <w:sz w:val="24"/>
+          <w:szCs w:val="24"/>
+        </w:rPr>
+        <w:t>-LINQ</w:t>
+      </w:r>
+    </w:p>
+    <w:p>
+      <w:pPr>
+        <w:pStyle w:val="HTMLPreformatted"/>
+        <w:numPr>
+          <w:ilvl w:val="0"/>
+          <w:numId w:val="4"/>
+        </w:numPr>
+        <w:shd w:val="clear" w:color="auto" w:fill="FFFFFF"/>
+        <w:rPr>
+          <w:rFonts w:ascii="Times New Roman" w:hAnsi="Times New Roman" w:cs="Times New Roman"/>
+          <w:sz w:val="24"/>
+          <w:szCs w:val="24"/>
+        </w:rPr>
+      </w:pPr>
+      <w:r>
+        <w:rPr>
+          <w:rFonts w:ascii="Times New Roman" w:hAnsi="Times New Roman" w:cs="Times New Roman"/>
+          <w:sz w:val="24"/>
+          <w:szCs w:val="24"/>
+        </w:rPr>
+        <w:t>-Calendar</w:t>
+      </w:r>
+    </w:p>
+    <w:p>
+      <w:pPr>
+        <w:pStyle w:val="HTMLPreformatted"/>
+        <w:numPr>
+          <w:ilvl w:val="0"/>
+          <w:numId w:val="4"/>
+        </w:numPr>
+        <w:shd w:val="clear" w:color="auto" w:fill="FFFFFF"/>
+        <w:rPr>
+          <w:rFonts w:ascii="Times New Roman" w:hAnsi="Times New Roman" w:cs="Times New Roman"/>
+          <w:sz w:val="24"/>
+          <w:szCs w:val="24"/>
+        </w:rPr>
+      </w:pPr>
+      <w:r>
+        <w:rPr>
+          <w:rFonts w:ascii="Times New Roman" w:hAnsi="Times New Roman" w:cs="Times New Roman"/>
+          <w:sz w:val="24"/>
+          <w:szCs w:val="24"/>
+        </w:rPr>
+        <w:t>-Graph</w:t>
+      </w:r>
+    </w:p>
+    <w:p>
+      <w:pPr>
+        <w:pStyle w:val="HTMLPreformatted"/>
+        <w:numPr>
+          <w:ilvl w:val="0"/>
+          <w:numId w:val="4"/>
+        </w:numPr>
+        <w:shd w:val="clear" w:color="auto" w:fill="FFFFFF"/>
+        <w:rPr>
+          <w:rFonts w:ascii="Times New Roman" w:hAnsi="Times New Roman" w:cs="Times New Roman"/>
+          <w:sz w:val="24"/>
+          <w:szCs w:val="24"/>
+        </w:rPr>
+      </w:pPr>
+      <w:r>
+        <w:rPr>
+          <w:rFonts w:ascii="Times New Roman" w:hAnsi="Times New Roman" w:cs="Times New Roman"/>
+          <w:sz w:val="24"/>
+          <w:szCs w:val="24"/>
+        </w:rPr>
+        <w:t>-Other NuGet libraries</w:t>
+      </w:r>
+    </w:p>
+    <w:p>
+      <w:pPr>
+        <w:rPr>
+          <w:rFonts w:ascii="Times New Roman" w:hAnsi="Times New Roman" w:cs="Times New Roman"/>
           <w:noProof/>
-        </w:rPr>
-      </w:pPr>
-    </w:p>
-    <w:p>
-      <w:pPr>
-        <w:rPr>
-          <w:sz w:val="28"/>
-          <w:szCs w:val="28"/>
-        </w:rPr>
-      </w:pPr>
-      <w:r>
-        <w:rPr>
+          <w:sz w:val="24"/>
+          <w:szCs w:val="24"/>
+          <w:lang w:val="en-US"/>
+        </w:rPr>
+      </w:pPr>
+    </w:p>
+    <w:p>
+      <w:pPr>
+        <w:rPr>
+          <w:rFonts w:ascii="Times New Roman" w:hAnsi="Times New Roman" w:cs="Times New Roman"/>
+          <w:sz w:val="24"/>
+          <w:szCs w:val="24"/>
+        </w:rPr>
+      </w:pPr>
+    </w:p>
+    <w:p>
+      <w:pPr>
+        <w:rPr>
+          <w:rFonts w:ascii="Times New Roman" w:hAnsi="Times New Roman" w:cs="Times New Roman"/>
+          <w:sz w:val="24"/>
+          <w:szCs w:val="24"/>
+        </w:rPr>
+      </w:pPr>
+      <w:r>
+        <w:rPr>
+          <w:rFonts w:ascii="Times New Roman" w:hAnsi="Times New Roman" w:cs="Times New Roman"/>
           <w:noProof/>
+          <w:sz w:val="24"/>
+          <w:szCs w:val="24"/>
         </w:rPr>
         <w:lastRenderedPageBreak/>
         <w:drawing>
-          <wp:inline distT="0" distB="0" distL="0" distR="0" wp14:anchorId="659D72E7" wp14:editId="5A675B65">
-            <wp:extent cx="6429375" cy="4574342"/>
-            <wp:effectExtent l="0" t="0" r="0" b="0"/>
-            <wp:docPr id="1" name="Picture 1"/>
+          <wp:inline distT="0" distB="0" distL="0" distR="0">
+            <wp:extent cx="5953125" cy="3095625"/>
+            <wp:effectExtent l="0" t="0" r="9525" b="9525"/>
+            <wp:docPr id="2" name="Picture 2" descr="C:\Users\RedkoOleksii\AppData\Local\Microsoft\Windows\INetCache\Content.Word\BudgetApp_Tables.png"/>
             <wp:cNvGraphicFramePr>
               <a:graphicFrameLocks xmlns:a="http://schemas.openxmlformats.org/drawingml/2006/main" noChangeAspect="1"/>
             </wp:cNvGraphicFramePr>
@@ -375,30 +636,36 @@
               <a:graphicData uri="http://schemas.openxmlformats.org/drawingml/2006/picture">
                 <pic:pic xmlns:pic="http://schemas.openxmlformats.org/drawingml/2006/picture">
                   <pic:nvPicPr>
-                    <pic:cNvPr id="1" name=""/>
-                    <pic:cNvPicPr/>
+                    <pic:cNvPr id="0" name="Picture 1" descr="C:\Users\RedkoOleksii\AppData\Local\Microsoft\Windows\INetCache\Content.Word\BudgetApp_Tables.png"/>
+                    <pic:cNvPicPr>
+                      <a:picLocks noChangeAspect="1" noChangeArrowheads="1"/>
+                    </pic:cNvPicPr>
                   </pic:nvPicPr>
-                  <pic:blipFill rotWithShape="1">
-                    <a:blip r:embed="rId6"/>
-                    <a:srcRect l="17094" t="16574" r="35504" b="23468"/>
-                    <a:stretch/>
+                  <pic:blipFill>
+                    <a:blip r:embed="rId6">
+                      <a:extLst>
+                        <a:ext uri="{28A0092B-C50C-407E-A947-70E740481C1C}">
+                          <a14:useLocalDpi xmlns:a14="http://schemas.microsoft.com/office/drawing/2010/main" val="0"/>
+                        </a:ext>
+                      </a:extLst>
+                    </a:blip>
+                    <a:srcRect/>
+                    <a:stretch>
+                      <a:fillRect/>
+                    </a:stretch>
                   </pic:blipFill>
                   <pic:spPr bwMode="auto">
                     <a:xfrm>
                       <a:off x="0" y="0"/>
-                      <a:ext cx="6442171" cy="4583446"/>
+                      <a:ext cx="5953125" cy="3095625"/>
                     </a:xfrm>
                     <a:prstGeom prst="rect">
                       <a:avLst/>
                     </a:prstGeom>
+                    <a:noFill/>
                     <a:ln>
                       <a:noFill/>
                     </a:ln>
-                    <a:extLst>
-                      <a:ext uri="{53640926-AAD7-44D8-BBD7-CCE9431645EC}">
-                        <a14:shadowObscured xmlns:a14="http://schemas.microsoft.com/office/drawing/2010/main"/>
-                      </a:ext>
-                    </a:extLst>
                   </pic:spPr>
                 </pic:pic>
               </a:graphicData>
@@ -406,28 +673,133 @@
           </wp:inline>
         </w:drawing>
       </w:r>
-      <w:bookmarkStart w:id="0" w:name="_GoBack"/>
-      <w:bookmarkEnd w:id="0"/>
-    </w:p>
-    <w:p>
-      <w:pPr>
-        <w:rPr>
-          <w:sz w:val="28"/>
-          <w:szCs w:val="28"/>
-        </w:rPr>
-      </w:pPr>
-    </w:p>
-    <w:p>
-      <w:pPr>
-        <w:rPr>
-          <w:sz w:val="28"/>
-          <w:szCs w:val="28"/>
-        </w:rPr>
-      </w:pPr>
-      <w:r>
-        <w:rPr>
-          <w:sz w:val="28"/>
-          <w:szCs w:val="28"/>
+    </w:p>
+    <w:p>
+      <w:pPr>
+        <w:rPr>
+          <w:rFonts w:ascii="Times New Roman" w:hAnsi="Times New Roman" w:cs="Times New Roman"/>
+          <w:sz w:val="24"/>
+          <w:szCs w:val="24"/>
+        </w:rPr>
+      </w:pPr>
+      <w:r>
+        <w:rPr>
+          <w:rFonts w:ascii="Times New Roman" w:hAnsi="Times New Roman" w:cs="Times New Roman"/>
+          <w:noProof/>
+          <w:sz w:val="24"/>
+          <w:szCs w:val="24"/>
+        </w:rPr>
+        <w:lastRenderedPageBreak/>
+        <w:drawing>
+          <wp:inline distT="0" distB="0" distL="0" distR="0">
+            <wp:extent cx="5934075" cy="4076700"/>
+            <wp:effectExtent l="0" t="0" r="9525" b="0"/>
+            <wp:docPr id="3" name="Picture 3" descr="C:\Users\RedkoOleksii\AppData\Local\Microsoft\Windows\INetCache\Content.Word\MainWindow.png"/>
+            <wp:cNvGraphicFramePr>
+              <a:graphicFrameLocks xmlns:a="http://schemas.openxmlformats.org/drawingml/2006/main" noChangeAspect="1"/>
+            </wp:cNvGraphicFramePr>
+            <a:graphic xmlns:a="http://schemas.openxmlformats.org/drawingml/2006/main">
+              <a:graphicData uri="http://schemas.openxmlformats.org/drawingml/2006/picture">
+                <pic:pic xmlns:pic="http://schemas.openxmlformats.org/drawingml/2006/picture">
+                  <pic:nvPicPr>
+                    <pic:cNvPr id="0" name="Picture 2" descr="C:\Users\RedkoOleksii\AppData\Local\Microsoft\Windows\INetCache\Content.Word\MainWindow.png"/>
+                    <pic:cNvPicPr>
+                      <a:picLocks noChangeAspect="1" noChangeArrowheads="1"/>
+                    </pic:cNvPicPr>
+                  </pic:nvPicPr>
+                  <pic:blipFill>
+                    <a:blip r:embed="rId7">
+                      <a:extLst>
+                        <a:ext uri="{28A0092B-C50C-407E-A947-70E740481C1C}">
+                          <a14:useLocalDpi xmlns:a14="http://schemas.microsoft.com/office/drawing/2010/main" val="0"/>
+                        </a:ext>
+                      </a:extLst>
+                    </a:blip>
+                    <a:srcRect/>
+                    <a:stretch>
+                      <a:fillRect/>
+                    </a:stretch>
+                  </pic:blipFill>
+                  <pic:spPr bwMode="auto">
+                    <a:xfrm>
+                      <a:off x="0" y="0"/>
+                      <a:ext cx="5934075" cy="4076700"/>
+                    </a:xfrm>
+                    <a:prstGeom prst="rect">
+                      <a:avLst/>
+                    </a:prstGeom>
+                    <a:noFill/>
+                    <a:ln>
+                      <a:noFill/>
+                    </a:ln>
+                  </pic:spPr>
+                </pic:pic>
+              </a:graphicData>
+            </a:graphic>
+          </wp:inline>
+        </w:drawing>
+      </w:r>
+      <w:r>
+        <w:rPr>
+          <w:rFonts w:ascii="Times New Roman" w:hAnsi="Times New Roman" w:cs="Times New Roman"/>
+          <w:noProof/>
+          <w:sz w:val="24"/>
+          <w:szCs w:val="24"/>
+        </w:rPr>
+        <w:drawing>
+          <wp:inline distT="0" distB="0" distL="0" distR="0">
+            <wp:extent cx="5943600" cy="3714750"/>
+            <wp:effectExtent l="0" t="0" r="0" b="0"/>
+            <wp:docPr id="4" name="Picture 4" descr="C:\Users\RedkoOleksii\AppData\Local\Microsoft\Windows\INetCache\Content.Word\ChartsWindow.png"/>
+            <wp:cNvGraphicFramePr>
+              <a:graphicFrameLocks xmlns:a="http://schemas.openxmlformats.org/drawingml/2006/main" noChangeAspect="1"/>
+            </wp:cNvGraphicFramePr>
+            <a:graphic xmlns:a="http://schemas.openxmlformats.org/drawingml/2006/main">
+              <a:graphicData uri="http://schemas.openxmlformats.org/drawingml/2006/picture">
+                <pic:pic xmlns:pic="http://schemas.openxmlformats.org/drawingml/2006/picture">
+                  <pic:nvPicPr>
+                    <pic:cNvPr id="0" name="Picture 3" descr="C:\Users\RedkoOleksii\AppData\Local\Microsoft\Windows\INetCache\Content.Word\ChartsWindow.png"/>
+                    <pic:cNvPicPr>
+                      <a:picLocks noChangeAspect="1" noChangeArrowheads="1"/>
+                    </pic:cNvPicPr>
+                  </pic:nvPicPr>
+                  <pic:blipFill>
+                    <a:blip r:embed="rId8">
+                      <a:extLst>
+                        <a:ext uri="{28A0092B-C50C-407E-A947-70E740481C1C}">
+                          <a14:useLocalDpi xmlns:a14="http://schemas.microsoft.com/office/drawing/2010/main" val="0"/>
+                        </a:ext>
+                      </a:extLst>
+                    </a:blip>
+                    <a:srcRect/>
+                    <a:stretch>
+                      <a:fillRect/>
+                    </a:stretch>
+                  </pic:blipFill>
+                  <pic:spPr bwMode="auto">
+                    <a:xfrm>
+                      <a:off x="0" y="0"/>
+                      <a:ext cx="5943600" cy="3714750"/>
+                    </a:xfrm>
+                    <a:prstGeom prst="rect">
+                      <a:avLst/>
+                    </a:prstGeom>
+                    <a:noFill/>
+                    <a:ln>
+                      <a:noFill/>
+                    </a:ln>
+                  </pic:spPr>
+                </pic:pic>
+              </a:graphicData>
+            </a:graphic>
+          </wp:inline>
+        </w:drawing>
+      </w:r>
+      <w:r>
+        <w:rPr>
+          <w:rFonts w:ascii="Times New Roman" w:hAnsi="Times New Roman" w:cs="Times New Roman"/>
+          <w:sz w:val="24"/>
+          <w:szCs w:val="24"/>
         </w:rPr>
         <w:t xml:space="preserve"> </w:t>
       </w:r>
@@ -445,6 +817,231 @@
 <file path=word/numbering.xml><?xml version="1.0" encoding="utf-8"?>
 <w:numbering xmlns:wpc="http://schemas.microsoft.com/office/word/2010/wordprocessingCanvas" xmlns:cx="http://schemas.microsoft.com/office/drawing/2014/chartex" xmlns:cx1="http://schemas.microsoft.com/office/drawing/2015/9/8/chartex" xmlns:cx2="http://schemas.microsoft.com/office/drawing/2015/10/21/chartex" xmlns:cx3="http://schemas.microsoft.com/office/drawing/2016/5/9/chartex" xmlns:cx4="http://schemas.microsoft.com/office/drawing/2016/5/10/chartex" xmlns:cx5="http://schemas.microsoft.com/office/drawing/2016/5/11/chartex" xmlns:cx6="http://schemas.microsoft.com/office/drawing/2016/5/12/chartex" xmlns:cx7="http://schemas.microsoft.com/office/drawing/2016/5/13/chartex" xmlns:cx8="http://schemas.microsoft.com/office/drawing/2016/5/14/chartex" xmlns:mc="http://schemas.openxmlformats.org/markup-compatibility/2006" xmlns:aink="http://schemas.microsoft.com/office/drawing/2016/ink" xmlns:am3d="http://schemas.microsoft.com/office/drawing/2017/model3d" xmlns:o="urn:schemas-microsoft-com:office:office" xmlns:r="http://schemas.openxmlformats.org/officeDocument/2006/relationships" xmlns:m="http://schemas.openxmlformats.org/officeDocument/2006/math" xmlns:v="urn:schemas-microsoft-com:vml" xmlns:wp14="http://schemas.microsoft.com/office/word/2010/wordprocessingDrawing" xmlns:wp="http://schemas.openxmlformats.org/drawingml/2006/wordprocessingDrawing" xmlns:w10="urn:schemas-microsoft-com:office:word" xmlns:w="http://schemas.openxmlformats.org/wordprocessingml/2006/main" xmlns:w14="http://schemas.microsoft.com/office/word/2010/wordml" xmlns:w15="http://schemas.microsoft.com/office/word/2012/wordml" xmlns:w16cid="http://schemas.microsoft.com/office/word/2016/wordml/cid" xmlns:w16se="http://schemas.microsoft.com/office/word/2015/wordml/symex" xmlns:wpg="http://schemas.microsoft.com/office/word/2010/wordprocessingGroup" xmlns:wpi="http://schemas.microsoft.com/office/word/2010/wordprocessingInk" xmlns:wne="http://schemas.microsoft.com/office/word/2006/wordml" xmlns:wps="http://schemas.microsoft.com/office/word/2010/wordprocessingShape" mc:Ignorable="w14 w15 w16se w16cid wp14">
   <w:abstractNum w:abstractNumId="0" w15:restartNumberingAfterBreak="0">
+    <w:nsid w:val="0A503E1E"/>
+    <w:multiLevelType w:val="hybridMultilevel"/>
+    <w:tmpl w:val="70283B7A"/>
+    <w:lvl w:ilvl="0" w:tplc="10090001">
+      <w:start w:val="1"/>
+      <w:numFmt w:val="bullet"/>
+      <w:lvlText w:val=""/>
+      <w:lvlJc w:val="left"/>
+      <w:pPr>
+        <w:ind w:left="720" w:hanging="360"/>
+      </w:pPr>
+      <w:rPr>
+        <w:rFonts w:ascii="Symbol" w:hAnsi="Symbol" w:hint="default"/>
+      </w:rPr>
+    </w:lvl>
+    <w:lvl w:ilvl="1" w:tplc="10090003" w:tentative="1">
+      <w:start w:val="1"/>
+      <w:numFmt w:val="bullet"/>
+      <w:lvlText w:val="o"/>
+      <w:lvlJc w:val="left"/>
+      <w:pPr>
+        <w:ind w:left="1440" w:hanging="360"/>
+      </w:pPr>
+      <w:rPr>
+        <w:rFonts w:ascii="Courier New" w:hAnsi="Courier New" w:cs="Courier New" w:hint="default"/>
+      </w:rPr>
+    </w:lvl>
+    <w:lvl w:ilvl="2" w:tplc="10090005" w:tentative="1">
+      <w:start w:val="1"/>
+      <w:numFmt w:val="bullet"/>
+      <w:lvlText w:val=""/>
+      <w:lvlJc w:val="left"/>
+      <w:pPr>
+        <w:ind w:left="2160" w:hanging="360"/>
+      </w:pPr>
+      <w:rPr>
+        <w:rFonts w:ascii="Wingdings" w:hAnsi="Wingdings" w:hint="default"/>
+      </w:rPr>
+    </w:lvl>
+    <w:lvl w:ilvl="3" w:tplc="10090001" w:tentative="1">
+      <w:start w:val="1"/>
+      <w:numFmt w:val="bullet"/>
+      <w:lvlText w:val=""/>
+      <w:lvlJc w:val="left"/>
+      <w:pPr>
+        <w:ind w:left="2880" w:hanging="360"/>
+      </w:pPr>
+      <w:rPr>
+        <w:rFonts w:ascii="Symbol" w:hAnsi="Symbol" w:hint="default"/>
+      </w:rPr>
+    </w:lvl>
+    <w:lvl w:ilvl="4" w:tplc="10090003" w:tentative="1">
+      <w:start w:val="1"/>
+      <w:numFmt w:val="bullet"/>
+      <w:lvlText w:val="o"/>
+      <w:lvlJc w:val="left"/>
+      <w:pPr>
+        <w:ind w:left="3600" w:hanging="360"/>
+      </w:pPr>
+      <w:rPr>
+        <w:rFonts w:ascii="Courier New" w:hAnsi="Courier New" w:cs="Courier New" w:hint="default"/>
+      </w:rPr>
+    </w:lvl>
+    <w:lvl w:ilvl="5" w:tplc="10090005" w:tentative="1">
+      <w:start w:val="1"/>
+      <w:numFmt w:val="bullet"/>
+      <w:lvlText w:val=""/>
+      <w:lvlJc w:val="left"/>
+      <w:pPr>
+        <w:ind w:left="4320" w:hanging="360"/>
+      </w:pPr>
+      <w:rPr>
+        <w:rFonts w:ascii="Wingdings" w:hAnsi="Wingdings" w:hint="default"/>
+      </w:rPr>
+    </w:lvl>
+    <w:lvl w:ilvl="6" w:tplc="10090001" w:tentative="1">
+      <w:start w:val="1"/>
+      <w:numFmt w:val="bullet"/>
+      <w:lvlText w:val=""/>
+      <w:lvlJc w:val="left"/>
+      <w:pPr>
+        <w:ind w:left="5040" w:hanging="360"/>
+      </w:pPr>
+      <w:rPr>
+        <w:rFonts w:ascii="Symbol" w:hAnsi="Symbol" w:hint="default"/>
+      </w:rPr>
+    </w:lvl>
+    <w:lvl w:ilvl="7" w:tplc="10090003" w:tentative="1">
+      <w:start w:val="1"/>
+      <w:numFmt w:val="bullet"/>
+      <w:lvlText w:val="o"/>
+      <w:lvlJc w:val="left"/>
+      <w:pPr>
+        <w:ind w:left="5760" w:hanging="360"/>
+      </w:pPr>
+      <w:rPr>
+        <w:rFonts w:ascii="Courier New" w:hAnsi="Courier New" w:cs="Courier New" w:hint="default"/>
+      </w:rPr>
+    </w:lvl>
+    <w:lvl w:ilvl="8" w:tplc="10090005" w:tentative="1">
+      <w:start w:val="1"/>
+      <w:numFmt w:val="bullet"/>
+      <w:lvlText w:val=""/>
+      <w:lvlJc w:val="left"/>
+      <w:pPr>
+        <w:ind w:left="6480" w:hanging="360"/>
+      </w:pPr>
+      <w:rPr>
+        <w:rFonts w:ascii="Wingdings" w:hAnsi="Wingdings" w:hint="default"/>
+      </w:rPr>
+    </w:lvl>
+  </w:abstractNum>
+  <w:abstractNum w:abstractNumId="1" w15:restartNumberingAfterBreak="0">
+    <w:nsid w:val="0C3C1A75"/>
+    <w:multiLevelType w:val="hybridMultilevel"/>
+    <w:tmpl w:val="47BC70EE"/>
+    <w:lvl w:ilvl="0" w:tplc="3AE257BC">
+      <w:numFmt w:val="bullet"/>
+      <w:lvlText w:val=""/>
+      <w:lvlJc w:val="left"/>
+      <w:pPr>
+        <w:ind w:left="720" w:hanging="360"/>
+      </w:pPr>
+      <w:rPr>
+        <w:rFonts w:ascii="Symbol" w:eastAsia="Times New Roman" w:hAnsi="Symbol" w:cs="Courier New" w:hint="default"/>
+      </w:rPr>
+    </w:lvl>
+    <w:lvl w:ilvl="1" w:tplc="10090003" w:tentative="1">
+      <w:start w:val="1"/>
+      <w:numFmt w:val="bullet"/>
+      <w:lvlText w:val="o"/>
+      <w:lvlJc w:val="left"/>
+      <w:pPr>
+        <w:ind w:left="1440" w:hanging="360"/>
+      </w:pPr>
+      <w:rPr>
+        <w:rFonts w:ascii="Courier New" w:hAnsi="Courier New" w:cs="Courier New" w:hint="default"/>
+      </w:rPr>
+    </w:lvl>
+    <w:lvl w:ilvl="2" w:tplc="10090005" w:tentative="1">
+      <w:start w:val="1"/>
+      <w:numFmt w:val="bullet"/>
+      <w:lvlText w:val=""/>
+      <w:lvlJc w:val="left"/>
+      <w:pPr>
+        <w:ind w:left="2160" w:hanging="360"/>
+      </w:pPr>
+      <w:rPr>
+        <w:rFonts w:ascii="Wingdings" w:hAnsi="Wingdings" w:hint="default"/>
+      </w:rPr>
+    </w:lvl>
+    <w:lvl w:ilvl="3" w:tplc="10090001" w:tentative="1">
+      <w:start w:val="1"/>
+      <w:numFmt w:val="bullet"/>
+      <w:lvlText w:val=""/>
+      <w:lvlJc w:val="left"/>
+      <w:pPr>
+        <w:ind w:left="2880" w:hanging="360"/>
+      </w:pPr>
+      <w:rPr>
+        <w:rFonts w:ascii="Symbol" w:hAnsi="Symbol" w:hint="default"/>
+      </w:rPr>
+    </w:lvl>
+    <w:lvl w:ilvl="4" w:tplc="10090003" w:tentative="1">
+      <w:start w:val="1"/>
+      <w:numFmt w:val="bullet"/>
+      <w:lvlText w:val="o"/>
+      <w:lvlJc w:val="left"/>
+      <w:pPr>
+        <w:ind w:left="3600" w:hanging="360"/>
+      </w:pPr>
+      <w:rPr>
+        <w:rFonts w:ascii="Courier New" w:hAnsi="Courier New" w:cs="Courier New" w:hint="default"/>
+      </w:rPr>
+    </w:lvl>
+    <w:lvl w:ilvl="5" w:tplc="10090005" w:tentative="1">
+      <w:start w:val="1"/>
+      <w:numFmt w:val="bullet"/>
+      <w:lvlText w:val=""/>
+      <w:lvlJc w:val="left"/>
+      <w:pPr>
+        <w:ind w:left="4320" w:hanging="360"/>
+      </w:pPr>
+      <w:rPr>
+        <w:rFonts w:ascii="Wingdings" w:hAnsi="Wingdings" w:hint="default"/>
+      </w:rPr>
+    </w:lvl>
+    <w:lvl w:ilvl="6" w:tplc="10090001" w:tentative="1">
+      <w:start w:val="1"/>
+      <w:numFmt w:val="bullet"/>
+      <w:lvlText w:val=""/>
+      <w:lvlJc w:val="left"/>
+      <w:pPr>
+        <w:ind w:left="5040" w:hanging="360"/>
+      </w:pPr>
+      <w:rPr>
+        <w:rFonts w:ascii="Symbol" w:hAnsi="Symbol" w:hint="default"/>
+      </w:rPr>
+    </w:lvl>
+    <w:lvl w:ilvl="7" w:tplc="10090003" w:tentative="1">
+      <w:start w:val="1"/>
+      <w:numFmt w:val="bullet"/>
+      <w:lvlText w:val="o"/>
+      <w:lvlJc w:val="left"/>
+      <w:pPr>
+        <w:ind w:left="5760" w:hanging="360"/>
+      </w:pPr>
+      <w:rPr>
+        <w:rFonts w:ascii="Courier New" w:hAnsi="Courier New" w:cs="Courier New" w:hint="default"/>
+      </w:rPr>
+    </w:lvl>
+    <w:lvl w:ilvl="8" w:tplc="10090005" w:tentative="1">
+      <w:start w:val="1"/>
+      <w:numFmt w:val="bullet"/>
+      <w:lvlText w:val=""/>
+      <w:lvlJc w:val="left"/>
+      <w:pPr>
+        <w:ind w:left="6480" w:hanging="360"/>
+      </w:pPr>
+      <w:rPr>
+        <w:rFonts w:ascii="Wingdings" w:hAnsi="Wingdings" w:hint="default"/>
+      </w:rPr>
+    </w:lvl>
+  </w:abstractNum>
+  <w:abstractNum w:abstractNumId="2" w15:restartNumberingAfterBreak="0">
     <w:nsid w:val="2D0F531B"/>
     <w:multiLevelType w:val="hybridMultilevel"/>
     <w:tmpl w:val="04B01196"/>
@@ -557,8 +1154,129 @@
       </w:rPr>
     </w:lvl>
   </w:abstractNum>
+  <w:abstractNum w:abstractNumId="3" w15:restartNumberingAfterBreak="0">
+    <w:nsid w:val="501E5C86"/>
+    <w:multiLevelType w:val="hybridMultilevel"/>
+    <w:tmpl w:val="AABEE8A6"/>
+    <w:lvl w:ilvl="0" w:tplc="3AE257BC">
+      <w:numFmt w:val="bullet"/>
+      <w:lvlText w:val=""/>
+      <w:lvlJc w:val="left"/>
+      <w:pPr>
+        <w:ind w:left="720" w:hanging="360"/>
+      </w:pPr>
+      <w:rPr>
+        <w:rFonts w:ascii="Symbol" w:eastAsia="Times New Roman" w:hAnsi="Symbol" w:cs="Courier New" w:hint="default"/>
+      </w:rPr>
+    </w:lvl>
+    <w:lvl w:ilvl="1" w:tplc="10090003" w:tentative="1">
+      <w:start w:val="1"/>
+      <w:numFmt w:val="bullet"/>
+      <w:lvlText w:val="o"/>
+      <w:lvlJc w:val="left"/>
+      <w:pPr>
+        <w:ind w:left="1440" w:hanging="360"/>
+      </w:pPr>
+      <w:rPr>
+        <w:rFonts w:ascii="Courier New" w:hAnsi="Courier New" w:cs="Courier New" w:hint="default"/>
+      </w:rPr>
+    </w:lvl>
+    <w:lvl w:ilvl="2" w:tplc="10090005" w:tentative="1">
+      <w:start w:val="1"/>
+      <w:numFmt w:val="bullet"/>
+      <w:lvlText w:val=""/>
+      <w:lvlJc w:val="left"/>
+      <w:pPr>
+        <w:ind w:left="2160" w:hanging="360"/>
+      </w:pPr>
+      <w:rPr>
+        <w:rFonts w:ascii="Wingdings" w:hAnsi="Wingdings" w:hint="default"/>
+      </w:rPr>
+    </w:lvl>
+    <w:lvl w:ilvl="3" w:tplc="10090001" w:tentative="1">
+      <w:start w:val="1"/>
+      <w:numFmt w:val="bullet"/>
+      <w:lvlText w:val=""/>
+      <w:lvlJc w:val="left"/>
+      <w:pPr>
+        <w:ind w:left="2880" w:hanging="360"/>
+      </w:pPr>
+      <w:rPr>
+        <w:rFonts w:ascii="Symbol" w:hAnsi="Symbol" w:hint="default"/>
+      </w:rPr>
+    </w:lvl>
+    <w:lvl w:ilvl="4" w:tplc="10090003" w:tentative="1">
+      <w:start w:val="1"/>
+      <w:numFmt w:val="bullet"/>
+      <w:lvlText w:val="o"/>
+      <w:lvlJc w:val="left"/>
+      <w:pPr>
+        <w:ind w:left="3600" w:hanging="360"/>
+      </w:pPr>
+      <w:rPr>
+        <w:rFonts w:ascii="Courier New" w:hAnsi="Courier New" w:cs="Courier New" w:hint="default"/>
+      </w:rPr>
+    </w:lvl>
+    <w:lvl w:ilvl="5" w:tplc="10090005" w:tentative="1">
+      <w:start w:val="1"/>
+      <w:numFmt w:val="bullet"/>
+      <w:lvlText w:val=""/>
+      <w:lvlJc w:val="left"/>
+      <w:pPr>
+        <w:ind w:left="4320" w:hanging="360"/>
+      </w:pPr>
+      <w:rPr>
+        <w:rFonts w:ascii="Wingdings" w:hAnsi="Wingdings" w:hint="default"/>
+      </w:rPr>
+    </w:lvl>
+    <w:lvl w:ilvl="6" w:tplc="10090001" w:tentative="1">
+      <w:start w:val="1"/>
+      <w:numFmt w:val="bullet"/>
+      <w:lvlText w:val=""/>
+      <w:lvlJc w:val="left"/>
+      <w:pPr>
+        <w:ind w:left="5040" w:hanging="360"/>
+      </w:pPr>
+      <w:rPr>
+        <w:rFonts w:ascii="Symbol" w:hAnsi="Symbol" w:hint="default"/>
+      </w:rPr>
+    </w:lvl>
+    <w:lvl w:ilvl="7" w:tplc="10090003" w:tentative="1">
+      <w:start w:val="1"/>
+      <w:numFmt w:val="bullet"/>
+      <w:lvlText w:val="o"/>
+      <w:lvlJc w:val="left"/>
+      <w:pPr>
+        <w:ind w:left="5760" w:hanging="360"/>
+      </w:pPr>
+      <w:rPr>
+        <w:rFonts w:ascii="Courier New" w:hAnsi="Courier New" w:cs="Courier New" w:hint="default"/>
+      </w:rPr>
+    </w:lvl>
+    <w:lvl w:ilvl="8" w:tplc="10090005" w:tentative="1">
+      <w:start w:val="1"/>
+      <w:numFmt w:val="bullet"/>
+      <w:lvlText w:val=""/>
+      <w:lvlJc w:val="left"/>
+      <w:pPr>
+        <w:ind w:left="6480" w:hanging="360"/>
+      </w:pPr>
+      <w:rPr>
+        <w:rFonts w:ascii="Wingdings" w:hAnsi="Wingdings" w:hint="default"/>
+      </w:rPr>
+    </w:lvl>
+  </w:abstractNum>
   <w:num w:numId="1">
+    <w:abstractNumId w:val="2"/>
+  </w:num>
+  <w:num w:numId="2">
     <w:abstractNumId w:val="0"/>
+  </w:num>
+  <w:num w:numId="3">
+    <w:abstractNumId w:val="1"/>
+  </w:num>
+  <w:num w:numId="4">
+    <w:abstractNumId w:val="3"/>
   </w:num>
 </w:numbering>
 </file>
@@ -961,6 +1679,28 @@
     <w:name w:val="Normal"/>
     <w:qFormat/>
   </w:style>
+  <w:style w:type="paragraph" w:styleId="Heading2">
+    <w:name w:val="heading 2"/>
+    <w:basedOn w:val="Normal"/>
+    <w:next w:val="Normal"/>
+    <w:link w:val="Heading2Char"/>
+    <w:uiPriority w:val="9"/>
+    <w:unhideWhenUsed/>
+    <w:qFormat/>
+    <w:rsid w:val="00EF5B14"/>
+    <w:pPr>
+      <w:keepNext/>
+      <w:keepLines/>
+      <w:spacing w:before="40" w:after="0"/>
+      <w:outlineLvl w:val="1"/>
+    </w:pPr>
+    <w:rPr>
+      <w:rFonts w:asciiTheme="majorHAnsi" w:eastAsiaTheme="majorEastAsia" w:hAnsiTheme="majorHAnsi" w:cstheme="majorBidi"/>
+      <w:color w:val="2F5496" w:themeColor="accent1" w:themeShade="BF"/>
+      <w:sz w:val="26"/>
+      <w:szCs w:val="26"/>
+    </w:rPr>
+  </w:style>
   <w:style w:type="character" w:default="1" w:styleId="DefaultParagraphFont">
     <w:name w:val="Default Paragraph Font"/>
     <w:uiPriority w:val="1"/>
@@ -998,6 +1738,101 @@
       <w:ind w:left="720"/>
       <w:contextualSpacing/>
     </w:pPr>
+  </w:style>
+  <w:style w:type="paragraph" w:styleId="HTMLPreformatted">
+    <w:name w:val="HTML Preformatted"/>
+    <w:basedOn w:val="Normal"/>
+    <w:link w:val="HTMLPreformattedChar"/>
+    <w:uiPriority w:val="99"/>
+    <w:unhideWhenUsed/>
+    <w:rsid w:val="00EF5B14"/>
+    <w:pPr>
+      <w:tabs>
+        <w:tab w:val="left" w:pos="916"/>
+        <w:tab w:val="left" w:pos="1832"/>
+        <w:tab w:val="left" w:pos="2748"/>
+        <w:tab w:val="left" w:pos="3664"/>
+        <w:tab w:val="left" w:pos="4580"/>
+        <w:tab w:val="left" w:pos="5496"/>
+        <w:tab w:val="left" w:pos="6412"/>
+        <w:tab w:val="left" w:pos="7328"/>
+        <w:tab w:val="left" w:pos="8244"/>
+        <w:tab w:val="left" w:pos="9160"/>
+        <w:tab w:val="left" w:pos="10076"/>
+        <w:tab w:val="left" w:pos="10992"/>
+        <w:tab w:val="left" w:pos="11908"/>
+        <w:tab w:val="left" w:pos="12824"/>
+        <w:tab w:val="left" w:pos="13740"/>
+        <w:tab w:val="left" w:pos="14656"/>
+      </w:tabs>
+      <w:spacing w:after="0" w:line="240" w:lineRule="auto"/>
+    </w:pPr>
+    <w:rPr>
+      <w:rFonts w:ascii="Courier New" w:eastAsia="Times New Roman" w:hAnsi="Courier New" w:cs="Courier New"/>
+      <w:sz w:val="20"/>
+      <w:szCs w:val="20"/>
+      <w:lang w:val="en-US"/>
+    </w:rPr>
+  </w:style>
+  <w:style w:type="character" w:customStyle="1" w:styleId="HTMLPreformattedChar">
+    <w:name w:val="HTML Preformatted Char"/>
+    <w:basedOn w:val="DefaultParagraphFont"/>
+    <w:link w:val="HTMLPreformatted"/>
+    <w:uiPriority w:val="99"/>
+    <w:rsid w:val="00EF5B14"/>
+    <w:rPr>
+      <w:rFonts w:ascii="Courier New" w:eastAsia="Times New Roman" w:hAnsi="Courier New" w:cs="Courier New"/>
+      <w:sz w:val="20"/>
+      <w:szCs w:val="20"/>
+      <w:lang w:val="en-US"/>
+    </w:rPr>
+  </w:style>
+  <w:style w:type="paragraph" w:styleId="Title">
+    <w:name w:val="Title"/>
+    <w:basedOn w:val="Normal"/>
+    <w:next w:val="Normal"/>
+    <w:link w:val="TitleChar"/>
+    <w:uiPriority w:val="10"/>
+    <w:qFormat/>
+    <w:rsid w:val="00EF5B14"/>
+    <w:pPr>
+      <w:spacing w:after="0" w:line="240" w:lineRule="auto"/>
+      <w:contextualSpacing/>
+    </w:pPr>
+    <w:rPr>
+      <w:rFonts w:asciiTheme="majorHAnsi" w:eastAsiaTheme="majorEastAsia" w:hAnsiTheme="majorHAnsi" w:cstheme="majorBidi"/>
+      <w:spacing w:val="-10"/>
+      <w:kern w:val="28"/>
+      <w:sz w:val="56"/>
+      <w:szCs w:val="56"/>
+    </w:rPr>
+  </w:style>
+  <w:style w:type="character" w:customStyle="1" w:styleId="TitleChar">
+    <w:name w:val="Title Char"/>
+    <w:basedOn w:val="DefaultParagraphFont"/>
+    <w:link w:val="Title"/>
+    <w:uiPriority w:val="10"/>
+    <w:rsid w:val="00EF5B14"/>
+    <w:rPr>
+      <w:rFonts w:asciiTheme="majorHAnsi" w:eastAsiaTheme="majorEastAsia" w:hAnsiTheme="majorHAnsi" w:cstheme="majorBidi"/>
+      <w:spacing w:val="-10"/>
+      <w:kern w:val="28"/>
+      <w:sz w:val="56"/>
+      <w:szCs w:val="56"/>
+    </w:rPr>
+  </w:style>
+  <w:style w:type="character" w:customStyle="1" w:styleId="Heading2Char">
+    <w:name w:val="Heading 2 Char"/>
+    <w:basedOn w:val="DefaultParagraphFont"/>
+    <w:link w:val="Heading2"/>
+    <w:uiPriority w:val="9"/>
+    <w:rsid w:val="00EF5B14"/>
+    <w:rPr>
+      <w:rFonts w:asciiTheme="majorHAnsi" w:eastAsiaTheme="majorEastAsia" w:hAnsiTheme="majorHAnsi" w:cstheme="majorBidi"/>
+      <w:color w:val="2F5496" w:themeColor="accent1" w:themeShade="BF"/>
+      <w:sz w:val="26"/>
+      <w:szCs w:val="26"/>
+    </w:rPr>
   </w:style>
 </w:styles>
 </file>
@@ -1302,7 +2137,7 @@
 </file>
 
 <file path=customXml/itemProps1.xml><?xml version="1.0" encoding="utf-8"?>
-<ds:datastoreItem xmlns:ds="http://schemas.openxmlformats.org/officeDocument/2006/customXml" ds:itemID="{6C610B78-4226-42F8-88B3-456145930FFC}">
+<ds:datastoreItem xmlns:ds="http://schemas.openxmlformats.org/officeDocument/2006/customXml" ds:itemID="{89EE703E-0D92-4BD1-B712-11C191FFFB80}">
   <ds:schemaRefs>
     <ds:schemaRef ds:uri="http://schemas.openxmlformats.org/officeDocument/2006/bibliography"/>
   </ds:schemaRefs>

</xml_diff>